<commit_message>
Update on word docs
</commit_message>
<xml_diff>
--- a/Project/Practice Research Paper/Research paper.docx
+++ b/Project/Practice Research Paper/Research paper.docx
@@ -367,6 +367,17 @@
         </w:rPr>
         <w:t xml:space="preserve"> </w:t>
       </w:r>
+    </w:p>
+    <w:p>
+      <w:pPr>
+        <w:spacing w:after="0" w:line="240" w:lineRule="auto"/>
+        <w:jc w:val="both"/>
+        <w:rPr>
+          <w:sz w:val="24"/>
+          <w:szCs w:val="28"/>
+          <w:lang w:val="en-US"/>
+        </w:rPr>
+      </w:pPr>
     </w:p>
     <w:p>
       <w:pPr>
@@ -800,18 +811,8 @@
           <w:szCs w:val="28"/>
           <w:lang w:val="en-US"/>
         </w:rPr>
-        <w:t xml:space="preserve">iendly GWR models for analysis to show the correlation between spatial attributes and resale flat prices. </w:t>
-      </w:r>
-    </w:p>
-    <w:p>
-      <w:pPr>
-        <w:jc w:val="both"/>
-        <w:rPr>
-          <w:sz w:val="24"/>
-          <w:szCs w:val="28"/>
-          <w:lang w:val="en-US"/>
-        </w:rPr>
-      </w:pPr>
+        <w:t xml:space="preserve">iendly GWR models for analysis to show </w:t>
+      </w:r>
       <w:r>
         <w:rPr>
           <w:sz w:val="24"/>
@@ -819,6 +820,24 @@
           <w:lang w:val="en-US"/>
         </w:rPr>
         <w:lastRenderedPageBreak/>
+        <w:t xml:space="preserve">the correlation between spatial attributes and resale flat prices. </w:t>
+      </w:r>
+    </w:p>
+    <w:p>
+      <w:pPr>
+        <w:jc w:val="both"/>
+        <w:rPr>
+          <w:sz w:val="24"/>
+          <w:szCs w:val="28"/>
+          <w:lang w:val="en-US"/>
+        </w:rPr>
+      </w:pPr>
+      <w:r>
+        <w:rPr>
+          <w:sz w:val="24"/>
+          <w:szCs w:val="28"/>
+          <w:lang w:val="en-US"/>
+        </w:rPr>
         <w:t xml:space="preserve">We have selected Singapore’s housing market as our case study in this project as Singapore is known globally as the “tiny red dot” with limited amount of land space thus geographically constrained and albeit that, there has been an increase in construction of public housing in Singapore as a result of the rising number of population which makes it relevant to explore the effects of spatial variations on the housing prices. </w:t>
       </w:r>
     </w:p>
@@ -1182,7 +1201,15 @@
           <w:szCs w:val="28"/>
           <w:lang w:val="en-US"/>
         </w:rPr>
-        <w:t xml:space="preserve">it seems that there has not been a formal way to identify the two types of variables. Additionally, the use of </w:t>
+        <w:t xml:space="preserve">it seems that there has not been a formal way to identify the two </w:t>
+      </w:r>
+      <w:r>
+        <w:rPr>
+          <w:sz w:val="24"/>
+          <w:szCs w:val="28"/>
+          <w:lang w:val="en-US"/>
+        </w:rPr>
+        <w:t xml:space="preserve">types of variables. Additionally, the use of </w:t>
       </w:r>
       <w:proofErr w:type="spellStart"/>
       <w:r>
@@ -1200,15 +1227,7 @@
           <w:szCs w:val="28"/>
           <w:lang w:val="en-US"/>
         </w:rPr>
-        <w:t xml:space="preserve"> mapping via inverse weighted interpolation allows for more information </w:t>
-      </w:r>
-      <w:r>
-        <w:rPr>
-          <w:sz w:val="24"/>
-          <w:szCs w:val="28"/>
-          <w:lang w:val="en-US"/>
-        </w:rPr>
-        <w:t>to be shown whereby it highlights the difference in coefficient estimates to reflect the different effect of the number of spatial features on</w:t>
+        <w:t xml:space="preserve"> mapping via inverse weighted interpolation allows for more information to be shown whereby it highlights the difference in coefficient estimates to reflect the different effect of the number of spatial features on</w:t>
       </w:r>
       <w:r>
         <w:rPr>
@@ -1766,6 +1785,7 @@
           <w:szCs w:val="28"/>
           <w:lang w:val="en-US"/>
         </w:rPr>
+        <w:lastRenderedPageBreak/>
         <w:t xml:space="preserve">The rest of the datasets are obtained from data.gov.sg. </w:t>
       </w:r>
     </w:p>
@@ -1786,7 +1806,6 @@
           <w:szCs w:val="28"/>
           <w:lang w:val="en-US"/>
         </w:rPr>
-        <w:lastRenderedPageBreak/>
         <w:t xml:space="preserve">3.2 DATA PREPARATION </w:t>
       </w:r>
     </w:p>
@@ -1968,7 +1987,16 @@
           <w:szCs w:val="28"/>
           <w:lang w:val="en-US"/>
         </w:rPr>
-        <w:t xml:space="preserve"> then exported into new csv files for usage in building of Shiny application.</w:t>
+        <w:t xml:space="preserve"> then exported </w:t>
+      </w:r>
+      <w:r>
+        <w:rPr>
+          <w:bCs/>
+          <w:sz w:val="24"/>
+          <w:szCs w:val="28"/>
+          <w:lang w:val="en-US"/>
+        </w:rPr>
+        <w:t>into new csv files for usage in building of Shiny application.</w:t>
       </w:r>
     </w:p>
     <w:p>
@@ -2295,6 +2323,7 @@
           <w:sz w:val="24"/>
           <w:lang w:val="en-US"/>
         </w:rPr>
+        <w:lastRenderedPageBreak/>
         <w:t>The following R packages shown in the table below are used to construct the $</w:t>
       </w:r>
       <w:proofErr w:type="spellStart"/>
@@ -2351,7 +2380,6 @@
                 <w:sz w:val="20"/>
                 <w:lang w:val="en-US"/>
               </w:rPr>
-              <w:lastRenderedPageBreak/>
               <w:t>s</w:t>
             </w:r>
             <w:r>
@@ -3214,7 +3242,6 @@
         <w:t>Figure 2 – GWR Equation</w:t>
       </w:r>
     </w:p>
-    <w:bookmarkStart w:id="0" w:name="_GoBack"/>
     <w:p>
       <w:pPr>
         <w:jc w:val="both"/>
@@ -3636,7 +3663,13 @@
         <w:rPr>
           <w:sz w:val="24"/>
         </w:rPr>
-        <w:t xml:space="preserve">, each set of regression coefficient is estimated by weighted least squares </w:t>
+        <w:t xml:space="preserve">, each set of regression </w:t>
+      </w:r>
+      <w:r>
+        <w:rPr>
+          <w:sz w:val="24"/>
+        </w:rPr>
+        <w:t xml:space="preserve">coefficient is estimated by weighted least squares </w:t>
       </w:r>
       <w:r>
         <w:rPr>
@@ -3676,7 +3709,6 @@
         <w:t xml:space="preserve">. </w:t>
       </w:r>
     </w:p>
-    <w:bookmarkEnd w:id="0"/>
     <w:p>
       <w:pPr>
         <w:jc w:val="both"/>
@@ -4884,16 +4916,448 @@
         <w:t xml:space="preserve">5 RESULTS AND ANALYSIS </w:t>
       </w:r>
     </w:p>
-    <w:p>
-      <w:pPr>
-        <w:rPr>
-          <w:lang w:val="en-US"/>
-        </w:rPr>
-      </w:pPr>
-    </w:p>
-    <w:p>
-      <w:pPr>
-        <w:jc w:val="center"/>
+    <w:tbl>
+      <w:tblPr>
+        <w:tblStyle w:val="TableGrid"/>
+        <w:tblW w:w="0" w:type="auto"/>
+        <w:tblLook w:val="04A0" w:firstRow="1" w:lastRow="0" w:firstColumn="1" w:lastColumn="0" w:noHBand="0" w:noVBand="1"/>
+      </w:tblPr>
+      <w:tblGrid>
+        <w:gridCol w:w="936"/>
+        <w:gridCol w:w="1080"/>
+        <w:gridCol w:w="1002"/>
+        <w:gridCol w:w="704"/>
+        <w:gridCol w:w="421"/>
+      </w:tblGrid>
+      <w:tr>
+        <w:tc>
+          <w:tcPr>
+            <w:tcW w:w="935" w:type="dxa"/>
+          </w:tcPr>
+          <w:p>
+            <w:pPr>
+              <w:rPr>
+                <w:rFonts w:ascii="Times New Roman" w:hAnsi="Times New Roman" w:cs="Times New Roman"/>
+                <w:lang w:val="en-US"/>
+              </w:rPr>
+            </w:pPr>
+            <w:bookmarkStart w:id="0" w:name="_GoBack" w:colFirst="0" w:colLast="5"/>
+          </w:p>
+        </w:tc>
+        <w:tc>
+          <w:tcPr>
+            <w:tcW w:w="1760" w:type="dxa"/>
+            <w:gridSpan w:val="2"/>
+          </w:tcPr>
+          <w:p>
+            <w:pPr>
+              <w:jc w:val="center"/>
+              <w:rPr>
+                <w:rFonts w:ascii="Times New Roman" w:hAnsi="Times New Roman" w:cs="Times New Roman"/>
+                <w:b/>
+                <w:lang w:val="en-US"/>
+              </w:rPr>
+            </w:pPr>
+            <w:r>
+              <w:rPr>
+                <w:rFonts w:ascii="Times New Roman" w:hAnsi="Times New Roman" w:cs="Times New Roman"/>
+                <w:b/>
+                <w:lang w:val="en-US"/>
+              </w:rPr>
+              <w:t>Fixed Bandwidth</w:t>
+            </w:r>
+          </w:p>
+        </w:tc>
+        <w:tc>
+          <w:tcPr>
+            <w:tcW w:w="1448" w:type="dxa"/>
+            <w:gridSpan w:val="2"/>
+          </w:tcPr>
+          <w:p>
+            <w:pPr>
+              <w:jc w:val="center"/>
+              <w:rPr>
+                <w:rFonts w:ascii="Times New Roman" w:hAnsi="Times New Roman" w:cs="Times New Roman"/>
+                <w:b/>
+                <w:lang w:val="en-US"/>
+              </w:rPr>
+            </w:pPr>
+            <w:r>
+              <w:rPr>
+                <w:rFonts w:ascii="Times New Roman" w:hAnsi="Times New Roman" w:cs="Times New Roman"/>
+                <w:b/>
+                <w:lang w:val="en-US"/>
+              </w:rPr>
+              <w:t>Adaptive Bandwidth</w:t>
+            </w:r>
+          </w:p>
+        </w:tc>
+      </w:tr>
+      <w:tr>
+        <w:tc>
+          <w:tcPr>
+            <w:tcW w:w="935" w:type="dxa"/>
+          </w:tcPr>
+          <w:p>
+            <w:pPr>
+              <w:rPr>
+                <w:rFonts w:ascii="Times New Roman" w:hAnsi="Times New Roman" w:cs="Times New Roman"/>
+                <w:lang w:val="en-US"/>
+              </w:rPr>
+            </w:pPr>
+          </w:p>
+        </w:tc>
+        <w:tc>
+          <w:tcPr>
+            <w:tcW w:w="1080" w:type="dxa"/>
+          </w:tcPr>
+          <w:p>
+            <w:pPr>
+              <w:jc w:val="center"/>
+              <w:rPr>
+                <w:rFonts w:ascii="Times New Roman" w:hAnsi="Times New Roman" w:cs="Times New Roman"/>
+                <w:b/>
+                <w:lang w:val="en-US"/>
+              </w:rPr>
+            </w:pPr>
+            <w:r>
+              <w:rPr>
+                <w:rFonts w:ascii="Times New Roman" w:hAnsi="Times New Roman" w:cs="Times New Roman"/>
+                <w:b/>
+                <w:lang w:val="en-US"/>
+              </w:rPr>
+              <w:t>Global Regression</w:t>
+            </w:r>
+          </w:p>
+        </w:tc>
+        <w:tc>
+          <w:tcPr>
+            <w:tcW w:w="680" w:type="dxa"/>
+          </w:tcPr>
+          <w:p>
+            <w:pPr>
+              <w:jc w:val="center"/>
+              <w:rPr>
+                <w:rFonts w:ascii="Times New Roman" w:hAnsi="Times New Roman" w:cs="Times New Roman"/>
+                <w:b/>
+                <w:lang w:val="en-US"/>
+              </w:rPr>
+            </w:pPr>
+            <w:r>
+              <w:rPr>
+                <w:rFonts w:ascii="Times New Roman" w:hAnsi="Times New Roman" w:cs="Times New Roman"/>
+                <w:b/>
+                <w:lang w:val="en-US"/>
+              </w:rPr>
+              <w:t>GWR</w:t>
+            </w:r>
+          </w:p>
+        </w:tc>
+        <w:tc>
+          <w:tcPr>
+            <w:tcW w:w="885" w:type="dxa"/>
+          </w:tcPr>
+          <w:p>
+            <w:pPr>
+              <w:jc w:val="center"/>
+              <w:rPr>
+                <w:rFonts w:ascii="Times New Roman" w:hAnsi="Times New Roman" w:cs="Times New Roman"/>
+                <w:b/>
+                <w:lang w:val="en-US"/>
+              </w:rPr>
+            </w:pPr>
+          </w:p>
+        </w:tc>
+        <w:tc>
+          <w:tcPr>
+            <w:tcW w:w="563" w:type="dxa"/>
+          </w:tcPr>
+          <w:p>
+            <w:pPr>
+              <w:jc w:val="center"/>
+              <w:rPr>
+                <w:rFonts w:ascii="Times New Roman" w:hAnsi="Times New Roman" w:cs="Times New Roman"/>
+                <w:b/>
+                <w:lang w:val="en-US"/>
+              </w:rPr>
+            </w:pPr>
+          </w:p>
+        </w:tc>
+      </w:tr>
+      <w:tr>
+        <w:tc>
+          <w:tcPr>
+            <w:tcW w:w="935" w:type="dxa"/>
+          </w:tcPr>
+          <w:p>
+            <w:pPr>
+              <w:rPr>
+                <w:rFonts w:ascii="Times New Roman" w:hAnsi="Times New Roman" w:cs="Times New Roman"/>
+                <w:b/>
+                <w:lang w:val="en-US"/>
+              </w:rPr>
+            </w:pPr>
+            <w:r>
+              <w:rPr>
+                <w:rFonts w:ascii="Times New Roman" w:hAnsi="Times New Roman" w:cs="Times New Roman"/>
+                <w:b/>
+                <w:lang w:val="en-US"/>
+              </w:rPr>
+              <w:t>R-square</w:t>
+            </w:r>
+          </w:p>
+        </w:tc>
+        <w:tc>
+          <w:tcPr>
+            <w:tcW w:w="1080" w:type="dxa"/>
+          </w:tcPr>
+          <w:p>
+            <w:pPr>
+              <w:rPr>
+                <w:rFonts w:ascii="Times New Roman" w:hAnsi="Times New Roman" w:cs="Times New Roman"/>
+                <w:lang w:val="en-US"/>
+              </w:rPr>
+            </w:pPr>
+            <w:r>
+              <w:rPr>
+                <w:rFonts w:ascii="Times New Roman" w:hAnsi="Times New Roman" w:cs="Times New Roman"/>
+                <w:lang w:val="en-US"/>
+              </w:rPr>
+              <w:t>0.5988</w:t>
+            </w:r>
+          </w:p>
+        </w:tc>
+        <w:tc>
+          <w:tcPr>
+            <w:tcW w:w="680" w:type="dxa"/>
+          </w:tcPr>
+          <w:p>
+            <w:pPr>
+              <w:rPr>
+                <w:rFonts w:ascii="Times New Roman" w:hAnsi="Times New Roman" w:cs="Times New Roman"/>
+                <w:lang w:val="en-US"/>
+              </w:rPr>
+            </w:pPr>
+            <w:r>
+              <w:rPr>
+                <w:rFonts w:ascii="Times New Roman" w:hAnsi="Times New Roman" w:cs="Times New Roman"/>
+                <w:lang w:val="en-US"/>
+              </w:rPr>
+              <w:t>0.9909933</w:t>
+            </w:r>
+          </w:p>
+        </w:tc>
+        <w:tc>
+          <w:tcPr>
+            <w:tcW w:w="885" w:type="dxa"/>
+          </w:tcPr>
+          <w:p>
+            <w:pPr>
+              <w:rPr>
+                <w:rFonts w:ascii="Times New Roman" w:hAnsi="Times New Roman" w:cs="Times New Roman"/>
+                <w:lang w:val="en-US"/>
+              </w:rPr>
+            </w:pPr>
+          </w:p>
+        </w:tc>
+        <w:tc>
+          <w:tcPr>
+            <w:tcW w:w="563" w:type="dxa"/>
+          </w:tcPr>
+          <w:p>
+            <w:pPr>
+              <w:rPr>
+                <w:rFonts w:ascii="Times New Roman" w:hAnsi="Times New Roman" w:cs="Times New Roman"/>
+                <w:lang w:val="en-US"/>
+              </w:rPr>
+            </w:pPr>
+          </w:p>
+        </w:tc>
+      </w:tr>
+      <w:tr>
+        <w:tc>
+          <w:tcPr>
+            <w:tcW w:w="935" w:type="dxa"/>
+          </w:tcPr>
+          <w:p>
+            <w:pPr>
+              <w:rPr>
+                <w:rFonts w:ascii="Times New Roman" w:hAnsi="Times New Roman" w:cs="Times New Roman"/>
+                <w:b/>
+                <w:lang w:val="en-US"/>
+              </w:rPr>
+            </w:pPr>
+            <w:r>
+              <w:rPr>
+                <w:rFonts w:ascii="Times New Roman" w:hAnsi="Times New Roman" w:cs="Times New Roman"/>
+                <w:b/>
+                <w:lang w:val="en-US"/>
+              </w:rPr>
+              <w:t>Adjusted R-square</w:t>
+            </w:r>
+          </w:p>
+        </w:tc>
+        <w:tc>
+          <w:tcPr>
+            <w:tcW w:w="1080" w:type="dxa"/>
+          </w:tcPr>
+          <w:p>
+            <w:pPr>
+              <w:rPr>
+                <w:rFonts w:ascii="Times New Roman" w:hAnsi="Times New Roman" w:cs="Times New Roman"/>
+                <w:lang w:val="en-US"/>
+              </w:rPr>
+            </w:pPr>
+            <w:r>
+              <w:rPr>
+                <w:rFonts w:ascii="Times New Roman" w:hAnsi="Times New Roman" w:cs="Times New Roman"/>
+                <w:lang w:val="en-US"/>
+              </w:rPr>
+              <w:t>0.5729</w:t>
+            </w:r>
+          </w:p>
+        </w:tc>
+        <w:tc>
+          <w:tcPr>
+            <w:tcW w:w="680" w:type="dxa"/>
+          </w:tcPr>
+          <w:p>
+            <w:pPr>
+              <w:rPr>
+                <w:rFonts w:ascii="Times New Roman" w:hAnsi="Times New Roman" w:cs="Times New Roman"/>
+                <w:lang w:val="en-US"/>
+              </w:rPr>
+            </w:pPr>
+            <w:r>
+              <w:rPr>
+                <w:rFonts w:ascii="Times New Roman" w:hAnsi="Times New Roman" w:cs="Times New Roman"/>
+                <w:lang w:val="en-US"/>
+              </w:rPr>
+              <w:t>0.9093729</w:t>
+            </w:r>
+          </w:p>
+        </w:tc>
+        <w:tc>
+          <w:tcPr>
+            <w:tcW w:w="885" w:type="dxa"/>
+          </w:tcPr>
+          <w:p>
+            <w:pPr>
+              <w:rPr>
+                <w:rFonts w:ascii="Times New Roman" w:hAnsi="Times New Roman" w:cs="Times New Roman"/>
+                <w:lang w:val="en-US"/>
+              </w:rPr>
+            </w:pPr>
+          </w:p>
+        </w:tc>
+        <w:tc>
+          <w:tcPr>
+            <w:tcW w:w="563" w:type="dxa"/>
+          </w:tcPr>
+          <w:p>
+            <w:pPr>
+              <w:rPr>
+                <w:rFonts w:ascii="Times New Roman" w:hAnsi="Times New Roman" w:cs="Times New Roman"/>
+                <w:lang w:val="en-US"/>
+              </w:rPr>
+            </w:pPr>
+          </w:p>
+        </w:tc>
+      </w:tr>
+      <w:tr>
+        <w:tc>
+          <w:tcPr>
+            <w:tcW w:w="935" w:type="dxa"/>
+          </w:tcPr>
+          <w:p>
+            <w:pPr>
+              <w:rPr>
+                <w:rFonts w:ascii="Times New Roman" w:hAnsi="Times New Roman" w:cs="Times New Roman"/>
+                <w:b/>
+                <w:lang w:val="en-US"/>
+              </w:rPr>
+            </w:pPr>
+            <w:r>
+              <w:rPr>
+                <w:rFonts w:ascii="Times New Roman" w:hAnsi="Times New Roman" w:cs="Times New Roman"/>
+                <w:b/>
+                <w:lang w:val="en-US"/>
+              </w:rPr>
+              <w:t>AIC</w:t>
+            </w:r>
+          </w:p>
+        </w:tc>
+        <w:tc>
+          <w:tcPr>
+            <w:tcW w:w="1080" w:type="dxa"/>
+          </w:tcPr>
+          <w:p>
+            <w:pPr>
+              <w:rPr>
+                <w:rFonts w:ascii="Times New Roman" w:hAnsi="Times New Roman" w:cs="Times New Roman"/>
+                <w:lang w:val="en-US"/>
+              </w:rPr>
+            </w:pPr>
+            <w:r>
+              <w:rPr>
+                <w:rFonts w:ascii="Times New Roman" w:hAnsi="Times New Roman" w:cs="Times New Roman"/>
+                <w:lang w:val="en-US"/>
+              </w:rPr>
+              <w:t>2581.478</w:t>
+            </w:r>
+          </w:p>
+        </w:tc>
+        <w:tc>
+          <w:tcPr>
+            <w:tcW w:w="680" w:type="dxa"/>
+          </w:tcPr>
+          <w:p>
+            <w:pPr>
+              <w:rPr>
+                <w:rFonts w:ascii="Times New Roman" w:hAnsi="Times New Roman" w:cs="Times New Roman"/>
+                <w:lang w:val="en-US"/>
+              </w:rPr>
+            </w:pPr>
+            <w:r>
+              <w:rPr>
+                <w:rFonts w:ascii="Times New Roman" w:hAnsi="Times New Roman" w:cs="Times New Roman"/>
+                <w:lang w:val="en-US"/>
+              </w:rPr>
+              <w:t>2270.015</w:t>
+            </w:r>
+          </w:p>
+        </w:tc>
+        <w:tc>
+          <w:tcPr>
+            <w:tcW w:w="885" w:type="dxa"/>
+          </w:tcPr>
+          <w:p>
+            <w:pPr>
+              <w:rPr>
+                <w:rFonts w:ascii="Times New Roman" w:hAnsi="Times New Roman" w:cs="Times New Roman"/>
+                <w:lang w:val="en-US"/>
+              </w:rPr>
+            </w:pPr>
+          </w:p>
+        </w:tc>
+        <w:tc>
+          <w:tcPr>
+            <w:tcW w:w="563" w:type="dxa"/>
+          </w:tcPr>
+          <w:p>
+            <w:pPr>
+              <w:rPr>
+                <w:rFonts w:ascii="Times New Roman" w:hAnsi="Times New Roman" w:cs="Times New Roman"/>
+                <w:lang w:val="en-US"/>
+              </w:rPr>
+            </w:pPr>
+          </w:p>
+        </w:tc>
+      </w:tr>
+      <w:bookmarkEnd w:id="0"/>
+    </w:tbl>
+    <w:p>
+      <w:pPr>
         <w:rPr>
           <w:lang w:val="en-US"/>
         </w:rPr>
@@ -6255,7 +6719,7 @@
 </file>
 
 <file path=customXml/itemProps1.xml><?xml version="1.0" encoding="utf-8"?>
-<ds:datastoreItem xmlns:ds="http://schemas.openxmlformats.org/officeDocument/2006/customXml" ds:itemID="{03BFF693-D207-400F-8BD0-FBE0C46D6F12}">
+<ds:datastoreItem xmlns:ds="http://schemas.openxmlformats.org/officeDocument/2006/customXml" ds:itemID="{0F2887B1-28FF-497F-92A9-2A4B0DF56767}">
   <ds:schemaRefs>
     <ds:schemaRef ds:uri="http://schemas.openxmlformats.org/officeDocument/2006/bibliography"/>
   </ds:schemaRefs>

</xml_diff>